<commit_message>
start creation of website
</commit_message>
<xml_diff>
--- a/Resources/documents/CV.docx
+++ b/Resources/documents/CV.docx
@@ -53,8 +53,6 @@
         </w:rPr>
         <w:t>XXXXXXXXXXX</w:t>
       </w:r>
-      <w:bookmarkStart w:id="0" w:name="_GoBack"/>
-      <w:bookmarkEnd w:id="0"/>
     </w:p>
     <w:p>
       <w:pPr>
@@ -67,38 +65,18 @@
           <w:lang w:val="fr-FR"/>
         </w:rPr>
       </w:pPr>
-      <w:r>
-        <w:fldChar w:fldCharType="begin"/>
-      </w:r>
-      <w:r>
-        <w:rPr>
-          <w:lang w:val="fr-FR"/>
-        </w:rPr>
-        <w:instrText xml:space="preserve"> HYPERLINK "mailto:thomas.lavigne@uni.lu" </w:instrText>
-      </w:r>
-      <w:r>
-        <w:fldChar w:fldCharType="separate"/>
-      </w:r>
-      <w:r>
-        <w:rPr>
-          <w:rStyle w:val="Lienhypertexte"/>
-          <w:rFonts w:ascii="Arial"/>
-          <w:w w:val="105"/>
-          <w:sz w:val="19"/>
-          <w:lang w:val="fr-FR"/>
-        </w:rPr>
-        <w:t>lavignethomas@hotmail.fr</w:t>
-      </w:r>
-      <w:r>
-        <w:rPr>
-          <w:rStyle w:val="Lienhypertexte"/>
-          <w:rFonts w:ascii="Arial"/>
-          <w:w w:val="105"/>
-          <w:sz w:val="19"/>
-          <w:lang w:val="fr-FR"/>
-        </w:rPr>
-        <w:fldChar w:fldCharType="end"/>
-      </w:r>
+      <w:hyperlink r:id="rId8" w:history="1">
+        <w:r>
+          <w:rPr>
+            <w:rStyle w:val="Lienhypertexte"/>
+            <w:rFonts w:ascii="Arial"/>
+            <w:w w:val="105"/>
+            <w:sz w:val="19"/>
+            <w:lang w:val="fr-FR"/>
+          </w:rPr>
+          <w:t>lavignethomas@hotmail.fr</w:t>
+        </w:r>
+      </w:hyperlink>
     </w:p>
     <w:p>
       <w:pPr>
@@ -112,7 +90,6 @@
           <w:lang w:val="fr-FR"/>
         </w:rPr>
       </w:pPr>
-      <w:proofErr w:type="gramStart"/>
       <w:r>
         <w:rPr>
           <w:rStyle w:val="Lienhypertexte"/>
@@ -122,12 +99,15 @@
           <w:sz w:val="19"/>
           <w:lang w:val="fr-FR"/>
         </w:rPr>
-        <w:t>https://th0maslavigne.github.io/thomaslavigne.github.io/</w:t>
-      </w:r>
+        <w:t>https://th0maslavigne.github.io/</w:t>
+      </w:r>
+      <w:bookmarkStart w:id="0" w:name="_GoBack"/>
+      <w:bookmarkEnd w:id="0"/>
       <w:r>
         <w:rPr>
           <w:rStyle w:val="Lienhypertexte"/>
           <w:color w:val="31849B" w:themeColor="accent5" w:themeShade="BF"/>
+          <w:lang w:val="fr-FR"/>
         </w:rPr>
         <w:t xml:space="preserve"> </w:t>
       </w:r>
@@ -136,10 +116,10 @@
           <w:rStyle w:val="Lienhypertexte"/>
           <w:i/>
           <w:color w:val="31849B" w:themeColor="accent5" w:themeShade="BF"/>
+          <w:lang w:val="fr-FR"/>
         </w:rPr>
         <w:t>,</w:t>
       </w:r>
-      <w:proofErr w:type="gramEnd"/>
       <w:r>
         <w:rPr>
           <w:rFonts w:ascii="Arial"/>
@@ -151,7 +131,7 @@
         </w:rPr>
         <w:t xml:space="preserve"> </w:t>
       </w:r>
-      <w:hyperlink r:id="rId8" w:history="1">
+      <w:hyperlink r:id="rId9" w:history="1">
         <w:r>
           <w:rPr>
             <w:rStyle w:val="Lienhypertexte"/>
@@ -204,14 +184,14 @@
         <w:rPr>
           <w:color w:val="4EACB1"/>
           <w:u w:val="single" w:color="4EACB1"/>
-          <w:lang w:val="en-GB"/>
+          <w:lang w:val="fr-FR"/>
         </w:rPr>
       </w:pPr>
       <w:r>
         <w:rPr>
           <w:color w:val="4EACB1"/>
           <w:u w:val="single" w:color="4EACB1"/>
-          <w:lang w:val="en-GB"/>
+          <w:lang w:val="fr-FR"/>
         </w:rPr>
         <w:t>Education</w:t>
       </w:r>
@@ -515,7 +495,7 @@
         </w:rPr>
         <w:t>“</w:t>
       </w:r>
-      <w:hyperlink r:id="rId9" w:tooltip="Original URL: http://amis-uni.lu/. Click or tap if you trust this link." w:history="1">
+      <w:hyperlink r:id="rId10" w:tooltip="Original URL: http://amis-uni.lu/. Click or tap if you trust this link." w:history="1">
         <w:r>
           <w:rPr>
             <w:rStyle w:val="Lienhypertexte"/>
@@ -831,7 +811,7 @@
         </w:rPr>
         <w:t xml:space="preserve"> </w:t>
       </w:r>
-      <w:hyperlink r:id="rId10" w:history="1">
+      <w:hyperlink r:id="rId11" w:history="1">
         <w:r>
           <w:rPr>
             <w:rStyle w:val="Lienhypertexte"/>
@@ -1680,46 +1660,68 @@
         </w:rPr>
         <w:t xml:space="preserve"> </w:t>
       </w:r>
-      <w:hyperlink r:id="rId11" w:history="1">
-        <w:r>
-          <w:rPr>
-            <w:rStyle w:val="Lienhypertexte"/>
-            <w:rFonts w:ascii="Arial" w:hAnsi="Arial" w:cs="Arial"/>
-            <w:i/>
-            <w:iCs/>
-            <w:sz w:val="18"/>
-            <w:szCs w:val="18"/>
-            <w:lang w:val="fr-FR"/>
-          </w:rPr>
-          <w:t xml:space="preserve">BME </w:t>
-        </w:r>
-        <w:proofErr w:type="spellStart"/>
-        <w:r>
-          <w:rPr>
-            <w:rStyle w:val="Lienhypertexte"/>
-            <w:rFonts w:ascii="Arial" w:hAnsi="Arial" w:cs="Arial"/>
-            <w:i/>
-            <w:iCs/>
-            <w:sz w:val="18"/>
-            <w:szCs w:val="18"/>
-            <w:lang w:val="fr-FR"/>
-          </w:rPr>
-          <w:t>Master’s</w:t>
-        </w:r>
-        <w:proofErr w:type="spellEnd"/>
-        <w:r>
-          <w:rPr>
-            <w:rStyle w:val="Lienhypertexte"/>
-            <w:rFonts w:ascii="Arial" w:hAnsi="Arial" w:cs="Arial"/>
-            <w:i/>
-            <w:iCs/>
-            <w:sz w:val="18"/>
-            <w:szCs w:val="18"/>
-            <w:lang w:val="fr-FR"/>
-          </w:rPr>
-          <w:t xml:space="preserve"> Program</w:t>
-        </w:r>
-      </w:hyperlink>
+      <w:r>
+        <w:fldChar w:fldCharType="begin"/>
+      </w:r>
+      <w:r>
+        <w:rPr>
+          <w:lang w:val="fr-FR"/>
+        </w:rPr>
+        <w:instrText xml:space="preserve"> HYPERLINK "https://www.bme-paris.com/program/master-2/biomechanics/" </w:instrText>
+      </w:r>
+      <w:r>
+        <w:fldChar w:fldCharType="separate"/>
+      </w:r>
+      <w:r>
+        <w:rPr>
+          <w:rStyle w:val="Lienhypertexte"/>
+          <w:rFonts w:ascii="Arial" w:hAnsi="Arial" w:cs="Arial"/>
+          <w:i/>
+          <w:iCs/>
+          <w:sz w:val="18"/>
+          <w:szCs w:val="18"/>
+          <w:lang w:val="fr-FR"/>
+        </w:rPr>
+        <w:t xml:space="preserve">BME </w:t>
+      </w:r>
+      <w:proofErr w:type="spellStart"/>
+      <w:r>
+        <w:rPr>
+          <w:rStyle w:val="Lienhypertexte"/>
+          <w:rFonts w:ascii="Arial" w:hAnsi="Arial" w:cs="Arial"/>
+          <w:i/>
+          <w:iCs/>
+          <w:sz w:val="18"/>
+          <w:szCs w:val="18"/>
+          <w:lang w:val="fr-FR"/>
+        </w:rPr>
+        <w:t>Master’s</w:t>
+      </w:r>
+      <w:proofErr w:type="spellEnd"/>
+      <w:r>
+        <w:rPr>
+          <w:rStyle w:val="Lienhypertexte"/>
+          <w:rFonts w:ascii="Arial" w:hAnsi="Arial" w:cs="Arial"/>
+          <w:i/>
+          <w:iCs/>
+          <w:sz w:val="18"/>
+          <w:szCs w:val="18"/>
+          <w:lang w:val="fr-FR"/>
+        </w:rPr>
+        <w:t xml:space="preserve"> Program</w:t>
+      </w:r>
+      <w:r>
+        <w:rPr>
+          <w:rStyle w:val="Lienhypertexte"/>
+          <w:rFonts w:ascii="Arial" w:hAnsi="Arial" w:cs="Arial"/>
+          <w:i/>
+          <w:iCs/>
+          <w:sz w:val="18"/>
+          <w:szCs w:val="18"/>
+          <w:lang w:val="fr-FR"/>
+        </w:rPr>
+        <w:fldChar w:fldCharType="end"/>
+      </w:r>
       <w:r>
         <w:rPr>
           <w:rFonts w:ascii="Arial" w:hAnsi="Arial"/>
@@ -12729,7 +12731,6 @@
     <w:basedOn w:val="Normal"/>
     <w:link w:val="En-tteCar"/>
     <w:uiPriority w:val="99"/>
-    <w:semiHidden/>
     <w:unhideWhenUsed/>
     <w:rsid w:val="00F81E70"/>
     <w:pPr>
@@ -12744,7 +12745,6 @@
     <w:basedOn w:val="Policepardfaut"/>
     <w:link w:val="En-tte"/>
     <w:uiPriority w:val="99"/>
-    <w:semiHidden/>
     <w:rsid w:val="002B522A"/>
     <w:rPr>
       <w:rFonts w:ascii="Book Antiqua" w:eastAsia="Book Antiqua" w:hAnsi="Book Antiqua" w:cs="Book Antiqua"/>
@@ -12755,7 +12755,6 @@
     <w:basedOn w:val="Normal"/>
     <w:link w:val="PieddepageCar"/>
     <w:uiPriority w:val="99"/>
-    <w:semiHidden/>
     <w:unhideWhenUsed/>
     <w:rsid w:val="00F81E70"/>
     <w:pPr>
@@ -12770,7 +12769,6 @@
     <w:basedOn w:val="Policepardfaut"/>
     <w:link w:val="Pieddepage"/>
     <w:uiPriority w:val="99"/>
-    <w:semiHidden/>
     <w:rsid w:val="002B522A"/>
     <w:rPr>
       <w:rFonts w:ascii="Book Antiqua" w:eastAsia="Book Antiqua" w:hAnsi="Book Antiqua" w:cs="Book Antiqua"/>
@@ -13366,7 +13364,7 @@
 </file>
 
 <file path=customXml/itemProps1.xml><?xml version="1.0" encoding="utf-8"?>
-<ds:datastoreItem xmlns:ds="http://schemas.openxmlformats.org/officeDocument/2006/customXml" ds:itemID="{C13E7017-5741-4D2A-A225-2134FC975CD4}">
+<ds:datastoreItem xmlns:ds="http://schemas.openxmlformats.org/officeDocument/2006/customXml" ds:itemID="{E63401D0-240E-46B0-9ABE-1FA32421BBEF}">
   <ds:schemaRefs>
     <ds:schemaRef ds:uri="http://schemas.openxmlformats.org/officeDocument/2006/bibliography"/>
   </ds:schemaRefs>

</xml_diff>